<commit_message>
[#]: 修正远程关机在Linux RedHat 5.8上的crash
</commit_message>
<xml_diff>
--- a/docs-scheme/trms/新版TRMSMonitor功能实现概要设计.docx
+++ b/docs-scheme/trms/新版TRMSMonitor功能实现概要设计.docx
@@ -33,8 +33,8 @@
           <w:tab w:val="right" w:leader="dot" w:pos="8306"/>
         </w:tabs>
       </w:pPr>
-      <w:bookmarkStart w:id="0" w:name="_Toc27406"/>
-      <w:bookmarkStart w:id="1" w:name="_Toc19962"/>
+      <w:bookmarkStart w:id="0" w:name="_Toc19962"/>
+      <w:bookmarkStart w:id="1" w:name="_Toc27406"/>
       <w:bookmarkStart w:id="2" w:name="_Toc5298"/>
       <w:r>
         <w:rPr>
@@ -4659,8 +4659,6 @@
         </w:rPr>
         <w:fldChar w:fldCharType="end"/>
       </w:r>
-      <w:bookmarkStart w:id="251" w:name="_GoBack"/>
-      <w:bookmarkEnd w:id="251"/>
     </w:p>
     <w:bookmarkEnd w:id="0"/>
     <w:bookmarkEnd w:id="1"/>
@@ -4668,7 +4666,7 @@
     <w:p>
       <w:pPr>
         <w:rPr>
-          <w:rStyle w:val="12"/>
+          <w:rStyle w:val="13"/>
           <w:rFonts w:hint="eastAsia"/>
           <w:b w:val="0"/>
           <w:bCs/>
@@ -4696,10 +4694,10 @@
           <w:lang w:val="en-US" w:eastAsia="zh-CN"/>
         </w:rPr>
       </w:pPr>
-      <w:bookmarkStart w:id="5" w:name="_Toc19231"/>
-      <w:bookmarkStart w:id="6" w:name="_Toc13999"/>
-      <w:bookmarkStart w:id="7" w:name="_Toc3067"/>
-      <w:bookmarkStart w:id="8" w:name="_Toc22498"/>
+      <w:bookmarkStart w:id="5" w:name="_Toc13999"/>
+      <w:bookmarkStart w:id="6" w:name="_Toc19231"/>
+      <w:bookmarkStart w:id="7" w:name="_Toc22498"/>
+      <w:bookmarkStart w:id="8" w:name="_Toc3067"/>
       <w:r>
         <w:rPr>
           <w:rFonts w:hint="eastAsia"/>
@@ -4987,10 +4985,10 @@
           <w:lang w:val="en-US" w:eastAsia="zh-CN"/>
         </w:rPr>
       </w:pPr>
-      <w:bookmarkStart w:id="18" w:name="_Toc19363"/>
-      <w:bookmarkStart w:id="19" w:name="_Toc7040"/>
-      <w:bookmarkStart w:id="20" w:name="_Toc3875"/>
-      <w:bookmarkStart w:id="21" w:name="_Toc26244"/>
+      <w:bookmarkStart w:id="18" w:name="_Toc7040"/>
+      <w:bookmarkStart w:id="19" w:name="_Toc19363"/>
+      <w:bookmarkStart w:id="20" w:name="_Toc26244"/>
+      <w:bookmarkStart w:id="21" w:name="_Toc3875"/>
       <w:r>
         <w:rPr>
           <w:rFonts w:hint="eastAsia"/>
@@ -5105,10 +5103,10 @@
           <w:lang w:val="en-US" w:eastAsia="zh-CN"/>
         </w:rPr>
       </w:pPr>
-      <w:bookmarkStart w:id="25" w:name="_Toc20059"/>
+      <w:bookmarkStart w:id="25" w:name="_Toc23520"/>
       <w:bookmarkStart w:id="26" w:name="_Toc2121"/>
-      <w:bookmarkStart w:id="27" w:name="_Toc32201"/>
-      <w:bookmarkStart w:id="28" w:name="_Toc23520"/>
+      <w:bookmarkStart w:id="27" w:name="_Toc20059"/>
+      <w:bookmarkStart w:id="28" w:name="_Toc32201"/>
       <w:r>
         <w:rPr>
           <w:rFonts w:hint="eastAsia"/>
@@ -5137,9 +5135,9 @@
           <w:lang w:val="en-US" w:eastAsia="zh-CN"/>
         </w:rPr>
       </w:pPr>
-      <w:bookmarkStart w:id="29" w:name="_Toc27706"/>
+      <w:bookmarkStart w:id="29" w:name="_Toc24000"/>
       <w:bookmarkStart w:id="30" w:name="_Toc16705"/>
-      <w:bookmarkStart w:id="31" w:name="_Toc24000"/>
+      <w:bookmarkStart w:id="31" w:name="_Toc27706"/>
       <w:r>
         <w:rPr>
           <w:rFonts w:hint="eastAsia"/>
@@ -5225,8 +5223,8 @@
       </w:pPr>
       <w:bookmarkStart w:id="32" w:name="_Toc12191"/>
       <w:bookmarkStart w:id="33" w:name="_Toc30336"/>
-      <w:bookmarkStart w:id="34" w:name="_Toc13577"/>
-      <w:bookmarkStart w:id="35" w:name="_Toc11299"/>
+      <w:bookmarkStart w:id="34" w:name="_Toc11299"/>
+      <w:bookmarkStart w:id="35" w:name="_Toc13577"/>
       <w:r>
         <w:rPr>
           <w:rFonts w:hint="eastAsia"/>
@@ -5255,9 +5253,9 @@
           <w:lang w:val="en-US" w:eastAsia="zh-CN"/>
         </w:rPr>
       </w:pPr>
-      <w:bookmarkStart w:id="36" w:name="_Toc28662"/>
-      <w:bookmarkStart w:id="37" w:name="_Toc21951"/>
-      <w:bookmarkStart w:id="38" w:name="_Toc17698"/>
+      <w:bookmarkStart w:id="36" w:name="_Toc21951"/>
+      <w:bookmarkStart w:id="37" w:name="_Toc17698"/>
+      <w:bookmarkStart w:id="38" w:name="_Toc28662"/>
       <w:r>
         <w:rPr>
           <w:rFonts w:hint="eastAsia"/>
@@ -5355,10 +5353,10 @@
           <w:lang w:val="en-US" w:eastAsia="zh-CN"/>
         </w:rPr>
       </w:pPr>
-      <w:bookmarkStart w:id="39" w:name="_Toc6973"/>
-      <w:bookmarkStart w:id="40" w:name="_Toc320"/>
-      <w:bookmarkStart w:id="41" w:name="_Toc18124"/>
-      <w:bookmarkStart w:id="42" w:name="_Toc19246"/>
+      <w:bookmarkStart w:id="39" w:name="_Toc320"/>
+      <w:bookmarkStart w:id="40" w:name="_Toc19246"/>
+      <w:bookmarkStart w:id="41" w:name="_Toc6973"/>
+      <w:bookmarkStart w:id="42" w:name="_Toc18124"/>
       <w:bookmarkStart w:id="43" w:name="_Toc11546"/>
       <w:r>
         <w:rPr>
@@ -5383,10 +5381,10 @@
           <w:lang w:val="en-US" w:eastAsia="zh-CN"/>
         </w:rPr>
       </w:pPr>
-      <w:bookmarkStart w:id="44" w:name="_Toc9765"/>
-      <w:bookmarkStart w:id="45" w:name="_Toc4215"/>
+      <w:bookmarkStart w:id="44" w:name="_Toc4215"/>
+      <w:bookmarkStart w:id="45" w:name="_Toc24069"/>
       <w:bookmarkStart w:id="46" w:name="_Toc5227"/>
-      <w:bookmarkStart w:id="47" w:name="_Toc24069"/>
+      <w:bookmarkStart w:id="47" w:name="_Toc9765"/>
       <w:r>
         <w:rPr>
           <w:rFonts w:hint="eastAsia"/>
@@ -5415,8 +5413,8 @@
           <w:lang w:val="en-US" w:eastAsia="zh-CN"/>
         </w:rPr>
       </w:pPr>
-      <w:bookmarkStart w:id="48" w:name="_Toc10270"/>
-      <w:bookmarkStart w:id="49" w:name="_Toc9554"/>
+      <w:bookmarkStart w:id="48" w:name="_Toc9554"/>
+      <w:bookmarkStart w:id="49" w:name="_Toc10270"/>
       <w:bookmarkStart w:id="50" w:name="_Toc19390"/>
       <w:r>
         <w:rPr>
@@ -5623,7 +5621,7 @@
       </w:r>
       <w:r>
         <w:rPr>
-          <w:rStyle w:val="10"/>
+          <w:rStyle w:val="11"/>
           <w:rFonts w:hint="eastAsia" w:asciiTheme="minorHAnsi" w:hAnsiTheme="minorHAnsi" w:eastAsiaTheme="minorEastAsia" w:cstheme="minorBidi"/>
           <w:b w:val="0"/>
           <w:kern w:val="2"/>
@@ -5692,7 +5690,7 @@
       </w:r>
       <w:r>
         <w:rPr>
-          <w:rStyle w:val="10"/>
+          <w:rStyle w:val="11"/>
           <w:rFonts w:hint="eastAsia" w:asciiTheme="minorHAnsi" w:hAnsiTheme="minorHAnsi" w:eastAsiaTheme="minorEastAsia" w:cstheme="minorBidi"/>
           <w:b w:val="0"/>
           <w:kern w:val="2"/>
@@ -5757,10 +5755,10 @@
           <w:lang w:val="en-US" w:eastAsia="zh-CN"/>
         </w:rPr>
       </w:pPr>
-      <w:bookmarkStart w:id="55" w:name="_Toc28994"/>
-      <w:bookmarkStart w:id="56" w:name="_Toc2367"/>
-      <w:bookmarkStart w:id="57" w:name="_Toc141"/>
-      <w:bookmarkStart w:id="58" w:name="_Toc9905"/>
+      <w:bookmarkStart w:id="55" w:name="_Toc141"/>
+      <w:bookmarkStart w:id="56" w:name="_Toc9905"/>
+      <w:bookmarkStart w:id="57" w:name="_Toc28994"/>
+      <w:bookmarkStart w:id="58" w:name="_Toc2367"/>
       <w:r>
         <w:rPr>
           <w:rFonts w:hint="eastAsia"/>
@@ -5865,10 +5863,10 @@
           <w:lang w:val="en-US" w:eastAsia="zh-CN"/>
         </w:rPr>
       </w:pPr>
-      <w:bookmarkStart w:id="62" w:name="_Toc11712"/>
-      <w:bookmarkStart w:id="63" w:name="_Toc24417"/>
-      <w:bookmarkStart w:id="64" w:name="_Toc17742"/>
-      <w:bookmarkStart w:id="65" w:name="_Toc32063"/>
+      <w:bookmarkStart w:id="62" w:name="_Toc17742"/>
+      <w:bookmarkStart w:id="63" w:name="_Toc32063"/>
+      <w:bookmarkStart w:id="64" w:name="_Toc11712"/>
+      <w:bookmarkStart w:id="65" w:name="_Toc24417"/>
       <w:bookmarkStart w:id="66" w:name="_Toc7873"/>
       <w:r>
         <w:rPr>
@@ -5894,9 +5892,9 @@
         </w:rPr>
       </w:pPr>
       <w:bookmarkStart w:id="67" w:name="_Toc3164"/>
-      <w:bookmarkStart w:id="68" w:name="_Toc10107"/>
-      <w:bookmarkStart w:id="69" w:name="_Toc8010"/>
-      <w:bookmarkStart w:id="70" w:name="_Toc15175"/>
+      <w:bookmarkStart w:id="68" w:name="_Toc8010"/>
+      <w:bookmarkStart w:id="69" w:name="_Toc15175"/>
+      <w:bookmarkStart w:id="70" w:name="_Toc10107"/>
       <w:r>
         <w:rPr>
           <w:rFonts w:hint="eastAsia"/>
@@ -5925,9 +5923,9 @@
           <w:lang w:val="en-US" w:eastAsia="zh-CN"/>
         </w:rPr>
       </w:pPr>
-      <w:bookmarkStart w:id="71" w:name="_Toc17570"/>
-      <w:bookmarkStart w:id="72" w:name="_Toc22570"/>
-      <w:bookmarkStart w:id="73" w:name="_Toc20706"/>
+      <w:bookmarkStart w:id="71" w:name="_Toc20706"/>
+      <w:bookmarkStart w:id="72" w:name="_Toc17570"/>
+      <w:bookmarkStart w:id="73" w:name="_Toc22570"/>
       <w:r>
         <w:rPr>
           <w:rFonts w:hint="eastAsia"/>
@@ -6015,9 +6013,9 @@
           <w:lang w:val="en-US" w:eastAsia="zh-CN"/>
         </w:rPr>
       </w:pPr>
-      <w:bookmarkStart w:id="74" w:name="_Toc12483"/>
-      <w:bookmarkStart w:id="75" w:name="_Toc23822"/>
-      <w:bookmarkStart w:id="76" w:name="_Toc20350"/>
+      <w:bookmarkStart w:id="74" w:name="_Toc20350"/>
+      <w:bookmarkStart w:id="75" w:name="_Toc12483"/>
+      <w:bookmarkStart w:id="76" w:name="_Toc23822"/>
       <w:r>
         <w:rPr>
           <w:rFonts w:hint="eastAsia"/>
@@ -6102,8 +6100,8 @@
         </w:rPr>
       </w:pPr>
       <w:bookmarkStart w:id="77" w:name="_Toc14805"/>
-      <w:bookmarkStart w:id="78" w:name="_Toc11832"/>
-      <w:bookmarkStart w:id="79" w:name="_Toc22075"/>
+      <w:bookmarkStart w:id="78" w:name="_Toc22075"/>
+      <w:bookmarkStart w:id="79" w:name="_Toc11832"/>
       <w:bookmarkStart w:id="80" w:name="_Toc21136"/>
       <w:r>
         <w:rPr>
@@ -6133,9 +6131,9 @@
           <w:lang w:val="en-US" w:eastAsia="zh-CN"/>
         </w:rPr>
       </w:pPr>
-      <w:bookmarkStart w:id="81" w:name="_Toc4173"/>
-      <w:bookmarkStart w:id="82" w:name="_Toc27959"/>
-      <w:bookmarkStart w:id="83" w:name="_Toc21780"/>
+      <w:bookmarkStart w:id="81" w:name="_Toc27959"/>
+      <w:bookmarkStart w:id="82" w:name="_Toc21780"/>
+      <w:bookmarkStart w:id="83" w:name="_Toc4173"/>
       <w:r>
         <w:rPr>
           <w:rFonts w:hint="eastAsia"/>
@@ -6225,8 +6223,8 @@
           <w:lang w:val="en-US" w:eastAsia="zh-CN"/>
         </w:rPr>
       </w:pPr>
-      <w:bookmarkStart w:id="85" w:name="_Toc4740"/>
-      <w:bookmarkStart w:id="86" w:name="_Toc27050"/>
+      <w:bookmarkStart w:id="85" w:name="_Toc27050"/>
+      <w:bookmarkStart w:id="86" w:name="_Toc4740"/>
       <w:bookmarkStart w:id="87" w:name="_Toc20746"/>
       <w:r>
         <w:rPr>
@@ -6314,10 +6312,10 @@
         </w:rPr>
       </w:pPr>
       <w:bookmarkStart w:id="88" w:name="_Toc26988"/>
-      <w:bookmarkStart w:id="89" w:name="_Toc7610"/>
-      <w:bookmarkStart w:id="90" w:name="_Toc8371"/>
-      <w:bookmarkStart w:id="91" w:name="_Toc8847"/>
-      <w:bookmarkStart w:id="92" w:name="_Toc7826"/>
+      <w:bookmarkStart w:id="89" w:name="_Toc8371"/>
+      <w:bookmarkStart w:id="90" w:name="_Toc8847"/>
+      <w:bookmarkStart w:id="91" w:name="_Toc7826"/>
+      <w:bookmarkStart w:id="92" w:name="_Toc7610"/>
       <w:r>
         <w:rPr>
           <w:rFonts w:hint="eastAsia"/>
@@ -6341,9 +6339,9 @@
           <w:lang w:val="en-US" w:eastAsia="zh-CN"/>
         </w:rPr>
       </w:pPr>
-      <w:bookmarkStart w:id="93" w:name="_Toc17383"/>
-      <w:bookmarkStart w:id="94" w:name="_Toc32196"/>
-      <w:bookmarkStart w:id="95" w:name="_Toc30349"/>
+      <w:bookmarkStart w:id="93" w:name="_Toc32196"/>
+      <w:bookmarkStart w:id="94" w:name="_Toc30349"/>
+      <w:bookmarkStart w:id="95" w:name="_Toc17383"/>
       <w:bookmarkStart w:id="96" w:name="_Toc19951"/>
       <w:r>
         <w:rPr>
@@ -6373,9 +6371,9 @@
           <w:lang w:val="en-US" w:eastAsia="zh-CN"/>
         </w:rPr>
       </w:pPr>
-      <w:bookmarkStart w:id="97" w:name="_Toc29417"/>
+      <w:bookmarkStart w:id="97" w:name="_Toc9069"/>
       <w:bookmarkStart w:id="98" w:name="_Toc8804"/>
-      <w:bookmarkStart w:id="99" w:name="_Toc9069"/>
+      <w:bookmarkStart w:id="99" w:name="_Toc29417"/>
       <w:r>
         <w:rPr>
           <w:rFonts w:hint="eastAsia"/>
@@ -6503,9 +6501,9 @@
           <w:lang w:val="en-US" w:eastAsia="zh-CN"/>
         </w:rPr>
       </w:pPr>
-      <w:bookmarkStart w:id="100" w:name="_Toc19160"/>
-      <w:bookmarkStart w:id="101" w:name="_Toc30178"/>
-      <w:bookmarkStart w:id="102" w:name="_Toc13800"/>
+      <w:bookmarkStart w:id="100" w:name="_Toc30178"/>
+      <w:bookmarkStart w:id="101" w:name="_Toc13800"/>
+      <w:bookmarkStart w:id="102" w:name="_Toc19160"/>
       <w:r>
         <w:rPr>
           <w:rFonts w:hint="eastAsia"/>
@@ -6593,9 +6591,9 @@
           <w:lang w:val="en-US" w:eastAsia="zh-CN"/>
         </w:rPr>
       </w:pPr>
-      <w:bookmarkStart w:id="103" w:name="_Toc7984"/>
-      <w:bookmarkStart w:id="104" w:name="_Toc9025"/>
-      <w:bookmarkStart w:id="105" w:name="_Toc19591"/>
+      <w:bookmarkStart w:id="103" w:name="_Toc9025"/>
+      <w:bookmarkStart w:id="104" w:name="_Toc19591"/>
+      <w:bookmarkStart w:id="105" w:name="_Toc7984"/>
       <w:r>
         <w:rPr>
           <w:rFonts w:hint="eastAsia"/>
@@ -6684,8 +6682,8 @@
         </w:rPr>
       </w:pPr>
       <w:bookmarkStart w:id="106" w:name="_Toc16458"/>
-      <w:bookmarkStart w:id="107" w:name="_Toc25516"/>
-      <w:bookmarkStart w:id="108" w:name="_Toc18855"/>
+      <w:bookmarkStart w:id="107" w:name="_Toc18855"/>
+      <w:bookmarkStart w:id="108" w:name="_Toc25516"/>
       <w:r>
         <w:rPr>
           <w:rFonts w:hint="eastAsia"/>
@@ -6881,9 +6879,9 @@
         </w:rPr>
       </w:pPr>
       <w:bookmarkStart w:id="113" w:name="_Toc1252"/>
-      <w:bookmarkStart w:id="114" w:name="_Toc23929"/>
-      <w:bookmarkStart w:id="115" w:name="_Toc21162"/>
-      <w:bookmarkStart w:id="116" w:name="_Toc21431"/>
+      <w:bookmarkStart w:id="114" w:name="_Toc21162"/>
+      <w:bookmarkStart w:id="115" w:name="_Toc21431"/>
+      <w:bookmarkStart w:id="116" w:name="_Toc23929"/>
       <w:r>
         <w:rPr>
           <w:rFonts w:hint="eastAsia"/>
@@ -6997,8 +6995,8 @@
         </w:rPr>
       </w:pPr>
       <w:bookmarkStart w:id="120" w:name="_Toc11560"/>
-      <w:bookmarkStart w:id="121" w:name="_Toc12014"/>
-      <w:bookmarkStart w:id="122" w:name="_Toc14835"/>
+      <w:bookmarkStart w:id="121" w:name="_Toc14835"/>
+      <w:bookmarkStart w:id="122" w:name="_Toc12014"/>
       <w:r>
         <w:rPr>
           <w:rFonts w:hint="eastAsia"/>
@@ -7082,7 +7080,7 @@
       </w:r>
       <w:r>
         <w:rPr>
-          <w:rStyle w:val="10"/>
+          <w:rStyle w:val="11"/>
           <w:rFonts w:hint="eastAsia"/>
           <w:lang w:val="en-US" w:eastAsia="zh-CN"/>
         </w:rPr>
@@ -7144,9 +7142,9 @@
           <w:lang w:val="en-US" w:eastAsia="zh-CN"/>
         </w:rPr>
       </w:pPr>
-      <w:bookmarkStart w:id="123" w:name="_Toc6239"/>
-      <w:bookmarkStart w:id="124" w:name="_Toc23018"/>
-      <w:bookmarkStart w:id="125" w:name="_Toc23089"/>
+      <w:bookmarkStart w:id="123" w:name="_Toc23018"/>
+      <w:bookmarkStart w:id="124" w:name="_Toc23089"/>
+      <w:bookmarkStart w:id="125" w:name="_Toc6239"/>
       <w:r>
         <w:rPr>
           <w:rFonts w:hint="eastAsia"/>
@@ -7234,9 +7232,9 @@
           <w:lang w:val="en-US" w:eastAsia="zh-CN"/>
         </w:rPr>
       </w:pPr>
-      <w:bookmarkStart w:id="126" w:name="_Toc23516"/>
+      <w:bookmarkStart w:id="126" w:name="_Toc12197"/>
       <w:bookmarkStart w:id="127" w:name="_Toc11275"/>
-      <w:bookmarkStart w:id="128" w:name="_Toc12197"/>
+      <w:bookmarkStart w:id="128" w:name="_Toc23516"/>
       <w:r>
         <w:rPr>
           <w:rFonts w:hint="eastAsia"/>
@@ -7442,9 +7440,9 @@
           <w:lang w:val="en-US" w:eastAsia="zh-CN"/>
         </w:rPr>
       </w:pPr>
-      <w:bookmarkStart w:id="136" w:name="_Toc14875"/>
-      <w:bookmarkStart w:id="137" w:name="_Toc22937"/>
-      <w:bookmarkStart w:id="138" w:name="_Toc18515"/>
+      <w:bookmarkStart w:id="136" w:name="_Toc22937"/>
+      <w:bookmarkStart w:id="137" w:name="_Toc18515"/>
+      <w:bookmarkStart w:id="138" w:name="_Toc14875"/>
       <w:r>
         <w:rPr>
           <w:rFonts w:hint="eastAsia"/>
@@ -7533,8 +7531,8 @@
         </w:rPr>
       </w:pPr>
       <w:bookmarkStart w:id="139" w:name="_Toc19011"/>
-      <w:bookmarkStart w:id="140" w:name="_Toc31068"/>
-      <w:bookmarkStart w:id="141" w:name="_Toc16262"/>
+      <w:bookmarkStart w:id="140" w:name="_Toc16262"/>
+      <w:bookmarkStart w:id="141" w:name="_Toc31068"/>
       <w:r>
         <w:rPr>
           <w:rFonts w:hint="eastAsia"/>
@@ -7604,6 +7602,7 @@
           <w:lang w:val="en-US" w:eastAsia="zh-CN"/>
         </w:rPr>
       </w:pPr>
+      <w:bookmarkStart w:id="142" w:name="OLE_LINK5"/>
       <w:r>
         <w:rPr>
           <w:rFonts w:hint="eastAsia"/>
@@ -7627,7 +7626,7 @@
       </w:r>
       <w:r>
         <w:rPr>
-          <w:rStyle w:val="10"/>
+          <w:rStyle w:val="11"/>
           <w:rFonts w:hint="eastAsia"/>
           <w:lang w:val="en-US" w:eastAsia="zh-CN"/>
         </w:rPr>
@@ -7645,17 +7644,26 @@
           <w:rFonts w:hint="eastAsia"/>
           <w:lang w:val="en-US" w:eastAsia="zh-CN"/>
         </w:rPr>
-        <w:t xml:space="preserve"> （免费GUI 网络拓扑发现工具，非命令行，闭源项目）</w:t>
-      </w:r>
-    </w:p>
-    <w:p>
-      <w:pPr>
-        <w:ind w:firstLine="420" w:firstLineChars="0"/>
-        <w:rPr>
-          <w:rFonts w:hint="eastAsia"/>
-          <w:lang w:val="en-US" w:eastAsia="zh-CN"/>
-        </w:rPr>
-      </w:pPr>
+        <w:t xml:space="preserve"> </w:t>
+      </w:r>
+      <w:bookmarkEnd w:id="142"/>
+      <w:r>
+        <w:rPr>
+          <w:rFonts w:hint="eastAsia"/>
+          <w:lang w:val="en-US" w:eastAsia="zh-CN"/>
+        </w:rPr>
+        <w:t>（免费GUI 网络拓扑发现工具，非命令行，闭源项目）</w:t>
+      </w:r>
+    </w:p>
+    <w:p>
+      <w:pPr>
+        <w:ind w:firstLine="420" w:firstLineChars="0"/>
+        <w:rPr>
+          <w:rFonts w:hint="eastAsia"/>
+          <w:lang w:val="en-US" w:eastAsia="zh-CN"/>
+        </w:rPr>
+      </w:pPr>
+      <w:bookmarkStart w:id="143" w:name="OLE_LINK6"/>
       <w:r>
         <w:rPr>
           <w:rFonts w:hint="eastAsia"/>
@@ -7679,7 +7687,7 @@
       </w:r>
       <w:r>
         <w:rPr>
-          <w:rStyle w:val="10"/>
+          <w:rStyle w:val="11"/>
           <w:rFonts w:hint="eastAsia"/>
           <w:lang w:val="en-US" w:eastAsia="zh-CN"/>
         </w:rPr>
@@ -7692,6 +7700,7 @@
         </w:rPr>
         <w:fldChar w:fldCharType="end"/>
       </w:r>
+      <w:bookmarkEnd w:id="143"/>
       <w:r>
         <w:rPr>
           <w:rFonts w:hint="eastAsia"/>
@@ -7731,7 +7740,7 @@
       </w:r>
       <w:r>
         <w:rPr>
-          <w:rStyle w:val="10"/>
+          <w:rStyle w:val="11"/>
           <w:rFonts w:hint="eastAsia"/>
           <w:lang w:val="en-US" w:eastAsia="zh-CN"/>
         </w:rPr>
@@ -7798,7 +7807,7 @@
       </w:r>
       <w:r>
         <w:rPr>
-          <w:rStyle w:val="10"/>
+          <w:rStyle w:val="11"/>
           <w:rFonts w:hint="eastAsia"/>
           <w:lang w:val="en-US" w:eastAsia="zh-CN"/>
         </w:rPr>
@@ -7850,7 +7859,7 @@
       </w:r>
       <w:r>
         <w:rPr>
-          <w:rStyle w:val="10"/>
+          <w:rStyle w:val="11"/>
           <w:rFonts w:hint="eastAsia"/>
           <w:lang w:val="en-US" w:eastAsia="zh-CN"/>
         </w:rPr>
@@ -7912,7 +7921,7 @@
       </w:r>
       <w:r>
         <w:rPr>
-          <w:rStyle w:val="10"/>
+          <w:rStyle w:val="11"/>
           <w:rFonts w:hint="eastAsia"/>
           <w:lang w:val="en-US" w:eastAsia="zh-CN"/>
         </w:rPr>
@@ -7974,7 +7983,7 @@
       </w:r>
       <w:r>
         <w:rPr>
-          <w:rStyle w:val="10"/>
+          <w:rStyle w:val="11"/>
           <w:rFonts w:hint="eastAsia"/>
           <w:lang w:val="en-US" w:eastAsia="zh-CN"/>
         </w:rPr>
@@ -8036,7 +8045,7 @@
       </w:r>
       <w:r>
         <w:rPr>
-          <w:rStyle w:val="10"/>
+          <w:rStyle w:val="11"/>
           <w:rFonts w:hint="eastAsia"/>
           <w:lang w:val="en-US" w:eastAsia="zh-CN"/>
         </w:rPr>
@@ -8098,7 +8107,7 @@
       </w:r>
       <w:r>
         <w:rPr>
-          <w:rStyle w:val="10"/>
+          <w:rStyle w:val="11"/>
           <w:rFonts w:hint="eastAsia"/>
           <w:lang w:val="en-US" w:eastAsia="zh-CN"/>
         </w:rPr>
@@ -8133,9 +8142,9 @@
           <w:lang w:val="en-US" w:eastAsia="zh-CN"/>
         </w:rPr>
       </w:pPr>
-      <w:bookmarkStart w:id="142" w:name="_Toc8616"/>
-      <w:bookmarkStart w:id="143" w:name="_Toc2127"/>
-      <w:bookmarkStart w:id="144" w:name="_Toc9083"/>
+      <w:bookmarkStart w:id="144" w:name="_Toc8616"/>
+      <w:bookmarkStart w:id="145" w:name="_Toc2127"/>
+      <w:bookmarkStart w:id="146" w:name="_Toc9083"/>
       <w:r>
         <w:rPr>
           <w:rFonts w:hint="eastAsia"/>
@@ -8145,9 +8154,9 @@
         </w:rPr>
         <w:t>应用/功能可用性检测</w:t>
       </w:r>
-      <w:bookmarkEnd w:id="142"/>
-      <w:bookmarkEnd w:id="143"/>
       <w:bookmarkEnd w:id="144"/>
+      <w:bookmarkEnd w:id="145"/>
+      <w:bookmarkEnd w:id="146"/>
     </w:p>
     <w:p>
       <w:pPr>
@@ -8244,10 +8253,10 @@
           <w:lang w:val="en-US" w:eastAsia="zh-CN"/>
         </w:rPr>
       </w:pPr>
-      <w:bookmarkStart w:id="145" w:name="_Toc29152"/>
-      <w:bookmarkStart w:id="146" w:name="_Toc11778"/>
-      <w:bookmarkStart w:id="147" w:name="_Toc12096"/>
-      <w:bookmarkStart w:id="148" w:name="_Toc21275"/>
+      <w:bookmarkStart w:id="147" w:name="_Toc21275"/>
+      <w:bookmarkStart w:id="148" w:name="_Toc11778"/>
+      <w:bookmarkStart w:id="149" w:name="_Toc12096"/>
+      <w:bookmarkStart w:id="150" w:name="_Toc29152"/>
       <w:r>
         <w:rPr>
           <w:rFonts w:hint="eastAsia"/>
@@ -8257,10 +8266,10 @@
         </w:rPr>
         <w:t>系统安全</w:t>
       </w:r>
-      <w:bookmarkEnd w:id="145"/>
-      <w:bookmarkEnd w:id="146"/>
       <w:bookmarkEnd w:id="147"/>
       <w:bookmarkEnd w:id="148"/>
+      <w:bookmarkEnd w:id="149"/>
+      <w:bookmarkEnd w:id="150"/>
     </w:p>
     <w:p>
       <w:pPr>
@@ -8276,9 +8285,9 @@
           <w:lang w:val="en-US" w:eastAsia="zh-CN"/>
         </w:rPr>
       </w:pPr>
-      <w:bookmarkStart w:id="149" w:name="_Toc23348"/>
-      <w:bookmarkStart w:id="150" w:name="_Toc23381"/>
       <w:bookmarkStart w:id="151" w:name="_Toc18735"/>
+      <w:bookmarkStart w:id="152" w:name="_Toc23381"/>
+      <w:bookmarkStart w:id="153" w:name="_Toc23348"/>
       <w:r>
         <w:rPr>
           <w:rFonts w:hint="eastAsia"/>
@@ -8288,9 +8297,9 @@
         </w:rPr>
         <w:t>终端硬件检测</w:t>
       </w:r>
-      <w:bookmarkEnd w:id="149"/>
-      <w:bookmarkEnd w:id="150"/>
       <w:bookmarkEnd w:id="151"/>
+      <w:bookmarkEnd w:id="152"/>
+      <w:bookmarkEnd w:id="153"/>
     </w:p>
     <w:p>
       <w:pPr>
@@ -8359,6 +8368,7 @@
         </w:rPr>
         <w:t>上一版本已经实现硬件设备的信息采集，但是没有包含驱动安装的列表信息，可以通过这些信息进行检测。至于获取驱动安装列表可以通过</w:t>
       </w:r>
+      <w:bookmarkStart w:id="154" w:name="OLE_LINK7"/>
       <w:r>
         <w:t>E</w:t>
       </w:r>
@@ -8373,13 +8383,14 @@
       </w:r>
       <w:r>
         <w:rPr>
-          <w:rStyle w:val="10"/>
+          <w:rStyle w:val="11"/>
         </w:rPr>
         <w:t>numDeviceDrivers</w:t>
       </w:r>
       <w:r>
         <w:fldChar w:fldCharType="end"/>
       </w:r>
+      <w:bookmarkEnd w:id="154"/>
       <w:r>
         <w:rPr>
           <w:rFonts w:hint="eastAsia"/>
@@ -8446,6 +8457,8 @@
           <w:lang w:val="en-US" w:eastAsia="zh-CN" w:bidi="ar-SA"/>
         </w:rPr>
       </w:pPr>
+      <w:bookmarkStart w:id="254" w:name="_GoBack"/>
+      <w:bookmarkEnd w:id="254"/>
     </w:p>
     <w:p>
       <w:pPr>
@@ -8473,9 +8486,9 @@
           <w:lang w:val="en-US" w:eastAsia="zh-CN"/>
         </w:rPr>
       </w:pPr>
-      <w:bookmarkStart w:id="152" w:name="_Toc30448"/>
-      <w:bookmarkStart w:id="153" w:name="_Toc26606"/>
-      <w:bookmarkStart w:id="154" w:name="_Toc20938"/>
+      <w:bookmarkStart w:id="155" w:name="_Toc26606"/>
+      <w:bookmarkStart w:id="156" w:name="_Toc20938"/>
+      <w:bookmarkStart w:id="157" w:name="_Toc30448"/>
       <w:r>
         <w:rPr>
           <w:rFonts w:hint="eastAsia"/>
@@ -8485,9 +8498,9 @@
         </w:rPr>
         <w:t>业务环境监测</w:t>
       </w:r>
-      <w:bookmarkEnd w:id="152"/>
-      <w:bookmarkEnd w:id="153"/>
-      <w:bookmarkEnd w:id="154"/>
+      <w:bookmarkEnd w:id="155"/>
+      <w:bookmarkEnd w:id="156"/>
+      <w:bookmarkEnd w:id="157"/>
     </w:p>
     <w:p>
       <w:pPr>
@@ -8581,11 +8594,11 @@
           <w:lang w:val="en-US" w:eastAsia="zh-CN"/>
         </w:rPr>
       </w:pPr>
-      <w:bookmarkStart w:id="155" w:name="_Toc19568"/>
-      <w:bookmarkStart w:id="156" w:name="_Toc19796"/>
-      <w:bookmarkStart w:id="157" w:name="_Toc32563"/>
       <w:bookmarkStart w:id="158" w:name="_Toc8520"/>
       <w:bookmarkStart w:id="159" w:name="_Toc19042"/>
+      <w:bookmarkStart w:id="160" w:name="_Toc32563"/>
+      <w:bookmarkStart w:id="161" w:name="_Toc19568"/>
+      <w:bookmarkStart w:id="162" w:name="_Toc19796"/>
       <w:r>
         <w:rPr>
           <w:rFonts w:hint="eastAsia"/>
@@ -8593,39 +8606,39 @@
         </w:rPr>
         <w:t>运维管理</w:t>
       </w:r>
-      <w:bookmarkEnd w:id="155"/>
-      <w:bookmarkEnd w:id="156"/>
-      <w:bookmarkEnd w:id="157"/>
       <w:bookmarkEnd w:id="158"/>
       <w:bookmarkEnd w:id="159"/>
-    </w:p>
-    <w:p>
-      <w:pPr>
-        <w:pStyle w:val="3"/>
-        <w:rPr>
-          <w:rFonts w:hint="eastAsia"/>
-          <w:b w:val="0"/>
-          <w:bCs/>
-          <w:lang w:val="en-US" w:eastAsia="zh-CN"/>
-        </w:rPr>
-      </w:pPr>
-      <w:bookmarkStart w:id="160" w:name="_Toc25271"/>
-      <w:bookmarkStart w:id="161" w:name="_Toc17329"/>
-      <w:bookmarkStart w:id="162" w:name="_Toc24281"/>
-      <w:bookmarkStart w:id="163" w:name="_Toc28817"/>
-      <w:r>
-        <w:rPr>
-          <w:rFonts w:hint="eastAsia"/>
-          <w:b w:val="0"/>
-          <w:bCs/>
-          <w:lang w:val="en-US" w:eastAsia="zh-CN"/>
-        </w:rPr>
-        <w:t>文件推送</w:t>
-      </w:r>
       <w:bookmarkEnd w:id="160"/>
       <w:bookmarkEnd w:id="161"/>
       <w:bookmarkEnd w:id="162"/>
+    </w:p>
+    <w:p>
+      <w:pPr>
+        <w:pStyle w:val="3"/>
+        <w:rPr>
+          <w:rFonts w:hint="eastAsia"/>
+          <w:b w:val="0"/>
+          <w:bCs/>
+          <w:lang w:val="en-US" w:eastAsia="zh-CN"/>
+        </w:rPr>
+      </w:pPr>
+      <w:bookmarkStart w:id="163" w:name="_Toc25271"/>
+      <w:bookmarkStart w:id="164" w:name="_Toc17329"/>
+      <w:bookmarkStart w:id="165" w:name="_Toc24281"/>
+      <w:bookmarkStart w:id="166" w:name="_Toc28817"/>
+      <w:r>
+        <w:rPr>
+          <w:rFonts w:hint="eastAsia"/>
+          <w:b w:val="0"/>
+          <w:bCs/>
+          <w:lang w:val="en-US" w:eastAsia="zh-CN"/>
+        </w:rPr>
+        <w:t>文件推送</w:t>
+      </w:r>
       <w:bookmarkEnd w:id="163"/>
+      <w:bookmarkEnd w:id="164"/>
+      <w:bookmarkEnd w:id="165"/>
+      <w:bookmarkEnd w:id="166"/>
     </w:p>
     <w:p>
       <w:pPr>
@@ -8641,9 +8654,9 @@
           <w:lang w:val="en-US" w:eastAsia="zh-CN"/>
         </w:rPr>
       </w:pPr>
-      <w:bookmarkStart w:id="164" w:name="_Toc20306"/>
-      <w:bookmarkStart w:id="165" w:name="_Toc29984"/>
-      <w:bookmarkStart w:id="166" w:name="_Toc14478"/>
+      <w:bookmarkStart w:id="167" w:name="_Toc14478"/>
+      <w:bookmarkStart w:id="168" w:name="_Toc20306"/>
+      <w:bookmarkStart w:id="169" w:name="_Toc29984"/>
       <w:r>
         <w:rPr>
           <w:rFonts w:hint="eastAsia"/>
@@ -8653,9 +8666,9 @@
         </w:rPr>
         <w:t>推送计划定制</w:t>
       </w:r>
-      <w:bookmarkEnd w:id="164"/>
-      <w:bookmarkEnd w:id="165"/>
-      <w:bookmarkEnd w:id="166"/>
+      <w:bookmarkEnd w:id="167"/>
+      <w:bookmarkEnd w:id="168"/>
+      <w:bookmarkEnd w:id="169"/>
     </w:p>
     <w:p>
       <w:pPr>
@@ -8714,7 +8727,7 @@
         </w:rPr>
         <w:t>实现方案：</w:t>
       </w:r>
-      <w:bookmarkStart w:id="167" w:name="OLE_LINK4"/>
+      <w:bookmarkStart w:id="170" w:name="OLE_LINK4"/>
       <w:r>
         <w:rPr>
           <w:rFonts w:hint="eastAsia" w:asciiTheme="minorHAnsi" w:hAnsiTheme="minorHAnsi" w:cstheme="minorBidi"/>
@@ -8726,10 +8739,11 @@
         <w:t>文件推送在服务Web端进行编辑（时间段）并保存。最后通过黑白名单维护的推送方案推送消息。</w:t>
       </w:r>
     </w:p>
-    <w:bookmarkEnd w:id="167"/>
+    <w:bookmarkEnd w:id="170"/>
     <w:p>
       <w:pPr>
         <w:numPr>
+          <w:ilvl w:val="0"/>
           <w:numId w:val="0"/>
         </w:numPr>
         <w:rPr>
@@ -8752,9 +8766,9 @@
           <w:lang w:val="en-US" w:eastAsia="zh-CN"/>
         </w:rPr>
       </w:pPr>
-      <w:bookmarkStart w:id="168" w:name="_Toc7221"/>
-      <w:bookmarkStart w:id="169" w:name="_Toc3666"/>
-      <w:bookmarkStart w:id="170" w:name="_Toc12716"/>
+      <w:bookmarkStart w:id="171" w:name="_Toc7221"/>
+      <w:bookmarkStart w:id="172" w:name="_Toc3666"/>
+      <w:bookmarkStart w:id="173" w:name="_Toc12716"/>
       <w:r>
         <w:rPr>
           <w:rFonts w:hint="eastAsia"/>
@@ -8764,9 +8778,9 @@
         </w:rPr>
         <w:t>推送计划审批</w:t>
       </w:r>
-      <w:bookmarkEnd w:id="168"/>
-      <w:bookmarkEnd w:id="169"/>
-      <w:bookmarkEnd w:id="170"/>
+      <w:bookmarkEnd w:id="171"/>
+      <w:bookmarkEnd w:id="172"/>
+      <w:bookmarkEnd w:id="173"/>
     </w:p>
     <w:p>
       <w:pPr>
@@ -8839,6 +8853,7 @@
     <w:p>
       <w:pPr>
         <w:numPr>
+          <w:ilvl w:val="0"/>
           <w:numId w:val="0"/>
         </w:numPr>
         <w:rPr>
@@ -8861,9 +8876,9 @@
           <w:lang w:val="en-US" w:eastAsia="zh-CN"/>
         </w:rPr>
       </w:pPr>
-      <w:bookmarkStart w:id="171" w:name="_Toc9239"/>
-      <w:bookmarkStart w:id="172" w:name="_Toc9403"/>
-      <w:bookmarkStart w:id="173" w:name="_Toc4349"/>
+      <w:bookmarkStart w:id="174" w:name="_Toc4349"/>
+      <w:bookmarkStart w:id="175" w:name="_Toc9239"/>
+      <w:bookmarkStart w:id="176" w:name="_Toc9403"/>
       <w:r>
         <w:rPr>
           <w:rFonts w:hint="eastAsia"/>
@@ -8873,9 +8888,9 @@
         </w:rPr>
         <w:t>推送结果查询</w:t>
       </w:r>
-      <w:bookmarkEnd w:id="171"/>
-      <w:bookmarkEnd w:id="172"/>
-      <w:bookmarkEnd w:id="173"/>
+      <w:bookmarkEnd w:id="174"/>
+      <w:bookmarkEnd w:id="175"/>
+      <w:bookmarkEnd w:id="176"/>
     </w:p>
     <w:p>
       <w:pPr>
@@ -8948,6 +8963,7 @@
     <w:p>
       <w:pPr>
         <w:numPr>
+          <w:ilvl w:val="0"/>
           <w:numId w:val="0"/>
         </w:numPr>
         <w:rPr>
@@ -8966,10 +8982,10 @@
           <w:lang w:val="en-US" w:eastAsia="zh-CN"/>
         </w:rPr>
       </w:pPr>
-      <w:bookmarkStart w:id="174" w:name="_Toc16678"/>
-      <w:bookmarkStart w:id="175" w:name="_Toc15934"/>
-      <w:bookmarkStart w:id="176" w:name="_Toc1994"/>
-      <w:bookmarkStart w:id="177" w:name="_Toc6455"/>
+      <w:bookmarkStart w:id="177" w:name="_Toc15934"/>
+      <w:bookmarkStart w:id="178" w:name="_Toc16678"/>
+      <w:bookmarkStart w:id="179" w:name="_Toc6455"/>
+      <w:bookmarkStart w:id="180" w:name="_Toc1994"/>
       <w:r>
         <w:rPr>
           <w:rFonts w:hint="eastAsia"/>
@@ -8979,10 +8995,10 @@
         </w:rPr>
         <w:t>消息推送</w:t>
       </w:r>
-      <w:bookmarkEnd w:id="174"/>
-      <w:bookmarkEnd w:id="175"/>
-      <w:bookmarkEnd w:id="176"/>
       <w:bookmarkEnd w:id="177"/>
+      <w:bookmarkEnd w:id="178"/>
+      <w:bookmarkEnd w:id="179"/>
+      <w:bookmarkEnd w:id="180"/>
     </w:p>
     <w:p>
       <w:pPr>
@@ -8998,9 +9014,9 @@
           <w:lang w:val="en-US" w:eastAsia="zh-CN"/>
         </w:rPr>
       </w:pPr>
-      <w:bookmarkStart w:id="178" w:name="_Toc18152"/>
-      <w:bookmarkStart w:id="179" w:name="_Toc2767"/>
-      <w:bookmarkStart w:id="180" w:name="_Toc15221"/>
+      <w:bookmarkStart w:id="181" w:name="_Toc15221"/>
+      <w:bookmarkStart w:id="182" w:name="_Toc2767"/>
+      <w:bookmarkStart w:id="183" w:name="_Toc18152"/>
       <w:r>
         <w:rPr>
           <w:rFonts w:hint="eastAsia"/>
@@ -9010,9 +9026,9 @@
         </w:rPr>
         <w:t>推送计划定制</w:t>
       </w:r>
-      <w:bookmarkEnd w:id="178"/>
-      <w:bookmarkEnd w:id="179"/>
-      <w:bookmarkEnd w:id="180"/>
+      <w:bookmarkEnd w:id="181"/>
+      <w:bookmarkEnd w:id="182"/>
+      <w:bookmarkEnd w:id="183"/>
     </w:p>
     <w:p>
       <w:pPr>
@@ -9085,6 +9101,7 @@
     <w:p>
       <w:pPr>
         <w:numPr>
+          <w:ilvl w:val="0"/>
           <w:numId w:val="0"/>
         </w:numPr>
         <w:rPr>
@@ -9107,9 +9124,9 @@
           <w:lang w:val="en-US" w:eastAsia="zh-CN"/>
         </w:rPr>
       </w:pPr>
-      <w:bookmarkStart w:id="181" w:name="_Toc22404"/>
-      <w:bookmarkStart w:id="182" w:name="_Toc30239"/>
-      <w:bookmarkStart w:id="183" w:name="_Toc23469"/>
+      <w:bookmarkStart w:id="184" w:name="_Toc22404"/>
+      <w:bookmarkStart w:id="185" w:name="_Toc23469"/>
+      <w:bookmarkStart w:id="186" w:name="_Toc30239"/>
       <w:r>
         <w:rPr>
           <w:rFonts w:hint="eastAsia"/>
@@ -9119,9 +9136,9 @@
         </w:rPr>
         <w:t>推送计划审批</w:t>
       </w:r>
-      <w:bookmarkEnd w:id="181"/>
-      <w:bookmarkEnd w:id="182"/>
-      <w:bookmarkEnd w:id="183"/>
+      <w:bookmarkEnd w:id="184"/>
+      <w:bookmarkEnd w:id="185"/>
+      <w:bookmarkEnd w:id="186"/>
     </w:p>
     <w:p>
       <w:pPr>
@@ -9203,6 +9220,7 @@
     <w:p>
       <w:pPr>
         <w:numPr>
+          <w:ilvl w:val="0"/>
           <w:numId w:val="0"/>
         </w:numPr>
         <w:rPr>
@@ -9225,9 +9243,9 @@
           <w:lang w:val="en-US" w:eastAsia="zh-CN"/>
         </w:rPr>
       </w:pPr>
-      <w:bookmarkStart w:id="184" w:name="_Toc4037"/>
-      <w:bookmarkStart w:id="185" w:name="_Toc29305"/>
-      <w:bookmarkStart w:id="186" w:name="_Toc32543"/>
+      <w:bookmarkStart w:id="187" w:name="_Toc29305"/>
+      <w:bookmarkStart w:id="188" w:name="_Toc32543"/>
+      <w:bookmarkStart w:id="189" w:name="_Toc4037"/>
       <w:r>
         <w:rPr>
           <w:rFonts w:hint="eastAsia"/>
@@ -9237,9 +9255,9 @@
         </w:rPr>
         <w:t>推送结果查询</w:t>
       </w:r>
-      <w:bookmarkEnd w:id="184"/>
-      <w:bookmarkEnd w:id="185"/>
-      <w:bookmarkEnd w:id="186"/>
+      <w:bookmarkEnd w:id="187"/>
+      <w:bookmarkEnd w:id="188"/>
+      <w:bookmarkEnd w:id="189"/>
     </w:p>
     <w:p>
       <w:pPr>
@@ -9321,6 +9339,7 @@
     <w:p>
       <w:pPr>
         <w:numPr>
+          <w:ilvl w:val="0"/>
           <w:numId w:val="0"/>
         </w:numPr>
         <w:rPr>
@@ -9339,10 +9358,10 @@
           <w:lang w:val="en-US" w:eastAsia="zh-CN"/>
         </w:rPr>
       </w:pPr>
-      <w:bookmarkStart w:id="187" w:name="_Toc9566"/>
-      <w:bookmarkStart w:id="188" w:name="_Toc12380"/>
-      <w:bookmarkStart w:id="189" w:name="_Toc31123"/>
-      <w:bookmarkStart w:id="190" w:name="_Toc32165"/>
+      <w:bookmarkStart w:id="190" w:name="_Toc9566"/>
+      <w:bookmarkStart w:id="191" w:name="_Toc12380"/>
+      <w:bookmarkStart w:id="192" w:name="_Toc31123"/>
+      <w:bookmarkStart w:id="193" w:name="_Toc32165"/>
       <w:r>
         <w:rPr>
           <w:rFonts w:hint="eastAsia"/>
@@ -9352,10 +9371,10 @@
         </w:rPr>
         <w:t>终端策略维护</w:t>
       </w:r>
-      <w:bookmarkEnd w:id="187"/>
-      <w:bookmarkEnd w:id="188"/>
-      <w:bookmarkEnd w:id="189"/>
       <w:bookmarkEnd w:id="190"/>
+      <w:bookmarkEnd w:id="191"/>
+      <w:bookmarkEnd w:id="192"/>
+      <w:bookmarkEnd w:id="193"/>
     </w:p>
     <w:p>
       <w:pPr>
@@ -9371,9 +9390,9 @@
           <w:lang w:val="en-US" w:eastAsia="zh-CN"/>
         </w:rPr>
       </w:pPr>
-      <w:bookmarkStart w:id="191" w:name="_Toc31591"/>
-      <w:bookmarkStart w:id="192" w:name="_Toc11022"/>
-      <w:bookmarkStart w:id="193" w:name="_Toc10220"/>
+      <w:bookmarkStart w:id="194" w:name="_Toc11022"/>
+      <w:bookmarkStart w:id="195" w:name="_Toc31591"/>
+      <w:bookmarkStart w:id="196" w:name="_Toc10220"/>
       <w:r>
         <w:rPr>
           <w:rFonts w:hint="eastAsia"/>
@@ -9383,9 +9402,9 @@
         </w:rPr>
         <w:t>终端分组管理</w:t>
       </w:r>
-      <w:bookmarkEnd w:id="191"/>
-      <w:bookmarkEnd w:id="192"/>
-      <w:bookmarkEnd w:id="193"/>
+      <w:bookmarkEnd w:id="194"/>
+      <w:bookmarkEnd w:id="195"/>
+      <w:bookmarkEnd w:id="196"/>
     </w:p>
     <w:p>
       <w:pPr>
@@ -9458,6 +9477,7 @@
     <w:p>
       <w:pPr>
         <w:numPr>
+          <w:ilvl w:val="0"/>
           <w:numId w:val="0"/>
         </w:numPr>
         <w:rPr>
@@ -9480,9 +9500,9 @@
           <w:lang w:val="en-US" w:eastAsia="zh-CN"/>
         </w:rPr>
       </w:pPr>
-      <w:bookmarkStart w:id="194" w:name="_Toc30295"/>
-      <w:bookmarkStart w:id="195" w:name="_Toc4964"/>
-      <w:bookmarkStart w:id="196" w:name="_Toc22081"/>
+      <w:bookmarkStart w:id="197" w:name="_Toc22081"/>
+      <w:bookmarkStart w:id="198" w:name="_Toc4964"/>
+      <w:bookmarkStart w:id="199" w:name="_Toc30295"/>
       <w:r>
         <w:rPr>
           <w:rFonts w:hint="eastAsia"/>
@@ -9492,9 +9512,9 @@
         </w:rPr>
         <w:t>终端及配置策略维护</w:t>
       </w:r>
-      <w:bookmarkEnd w:id="194"/>
-      <w:bookmarkEnd w:id="195"/>
-      <w:bookmarkEnd w:id="196"/>
+      <w:bookmarkEnd w:id="197"/>
+      <w:bookmarkEnd w:id="198"/>
+      <w:bookmarkEnd w:id="199"/>
     </w:p>
     <w:p>
       <w:pPr>
@@ -9567,6 +9587,7 @@
     <w:p>
       <w:pPr>
         <w:numPr>
+          <w:ilvl w:val="0"/>
           <w:numId w:val="0"/>
         </w:numPr>
         <w:rPr>
@@ -9589,9 +9610,9 @@
           <w:lang w:val="en-US" w:eastAsia="zh-CN"/>
         </w:rPr>
       </w:pPr>
-      <w:bookmarkStart w:id="197" w:name="_Toc8562"/>
-      <w:bookmarkStart w:id="198" w:name="_Toc6417"/>
-      <w:bookmarkStart w:id="199" w:name="_Toc10169"/>
+      <w:bookmarkStart w:id="200" w:name="_Toc8562"/>
+      <w:bookmarkStart w:id="201" w:name="_Toc6417"/>
+      <w:bookmarkStart w:id="202" w:name="_Toc10169"/>
       <w:r>
         <w:rPr>
           <w:rFonts w:hint="eastAsia"/>
@@ -9601,9 +9622,9 @@
         </w:rPr>
         <w:t>终端分组策略维护</w:t>
       </w:r>
-      <w:bookmarkEnd w:id="197"/>
-      <w:bookmarkEnd w:id="198"/>
-      <w:bookmarkEnd w:id="199"/>
+      <w:bookmarkEnd w:id="200"/>
+      <w:bookmarkEnd w:id="201"/>
+      <w:bookmarkEnd w:id="202"/>
     </w:p>
     <w:p>
       <w:pPr>
@@ -9676,6 +9697,7 @@
     <w:p>
       <w:pPr>
         <w:numPr>
+          <w:ilvl w:val="0"/>
           <w:numId w:val="0"/>
         </w:numPr>
         <w:rPr>
@@ -9694,10 +9716,10 @@
           <w:lang w:val="en-US" w:eastAsia="zh-CN"/>
         </w:rPr>
       </w:pPr>
-      <w:bookmarkStart w:id="200" w:name="_Toc10727"/>
-      <w:bookmarkStart w:id="201" w:name="_Toc17540"/>
-      <w:bookmarkStart w:id="202" w:name="_Toc16144"/>
-      <w:bookmarkStart w:id="203" w:name="_Toc12828"/>
+      <w:bookmarkStart w:id="203" w:name="_Toc16144"/>
+      <w:bookmarkStart w:id="204" w:name="_Toc12828"/>
+      <w:bookmarkStart w:id="205" w:name="_Toc10727"/>
+      <w:bookmarkStart w:id="206" w:name="_Toc17540"/>
       <w:r>
         <w:rPr>
           <w:rFonts w:hint="eastAsia"/>
@@ -9707,10 +9729,10 @@
         </w:rPr>
         <w:t>远程协助</w:t>
       </w:r>
-      <w:bookmarkEnd w:id="200"/>
-      <w:bookmarkEnd w:id="201"/>
-      <w:bookmarkEnd w:id="202"/>
       <w:bookmarkEnd w:id="203"/>
+      <w:bookmarkEnd w:id="204"/>
+      <w:bookmarkEnd w:id="205"/>
+      <w:bookmarkEnd w:id="206"/>
     </w:p>
     <w:p>
       <w:pPr>
@@ -9726,9 +9748,9 @@
           <w:lang w:val="en-US" w:eastAsia="zh-CN"/>
         </w:rPr>
       </w:pPr>
-      <w:bookmarkStart w:id="204" w:name="_Toc3772"/>
-      <w:bookmarkStart w:id="205" w:name="_Toc6809"/>
-      <w:bookmarkStart w:id="206" w:name="_Toc6659"/>
+      <w:bookmarkStart w:id="207" w:name="_Toc3772"/>
+      <w:bookmarkStart w:id="208" w:name="_Toc6809"/>
+      <w:bookmarkStart w:id="209" w:name="_Toc6659"/>
       <w:r>
         <w:rPr>
           <w:rFonts w:hint="eastAsia"/>
@@ -9738,9 +9760,9 @@
         </w:rPr>
         <w:t>远程协助管理</w:t>
       </w:r>
-      <w:bookmarkEnd w:id="204"/>
-      <w:bookmarkEnd w:id="205"/>
-      <w:bookmarkEnd w:id="206"/>
+      <w:bookmarkEnd w:id="207"/>
+      <w:bookmarkEnd w:id="208"/>
+      <w:bookmarkEnd w:id="209"/>
     </w:p>
     <w:p>
       <w:pPr>
@@ -9813,6 +9835,7 @@
     <w:p>
       <w:pPr>
         <w:numPr>
+          <w:ilvl w:val="0"/>
           <w:numId w:val="0"/>
         </w:numPr>
         <w:rPr>
@@ -9835,9 +9858,9 @@
           <w:lang w:val="en-US" w:eastAsia="zh-CN"/>
         </w:rPr>
       </w:pPr>
-      <w:bookmarkStart w:id="207" w:name="_Toc22064"/>
-      <w:bookmarkStart w:id="208" w:name="_Toc1152"/>
-      <w:bookmarkStart w:id="209" w:name="_Toc712"/>
+      <w:bookmarkStart w:id="210" w:name="_Toc712"/>
+      <w:bookmarkStart w:id="211" w:name="_Toc1152"/>
+      <w:bookmarkStart w:id="212" w:name="_Toc22064"/>
       <w:r>
         <w:rPr>
           <w:rFonts w:hint="eastAsia"/>
@@ -9847,9 +9870,9 @@
         </w:rPr>
         <w:t>远程协助客户端开发</w:t>
       </w:r>
-      <w:bookmarkEnd w:id="207"/>
-      <w:bookmarkEnd w:id="208"/>
-      <w:bookmarkEnd w:id="209"/>
+      <w:bookmarkEnd w:id="210"/>
+      <w:bookmarkEnd w:id="211"/>
+      <w:bookmarkEnd w:id="212"/>
     </w:p>
     <w:p>
       <w:pPr>
@@ -9922,6 +9945,7 @@
     <w:p>
       <w:pPr>
         <w:numPr>
+          <w:ilvl w:val="0"/>
           <w:numId w:val="0"/>
         </w:numPr>
         <w:rPr>
@@ -9940,10 +9964,10 @@
           <w:lang w:val="en-US" w:eastAsia="zh-CN"/>
         </w:rPr>
       </w:pPr>
-      <w:bookmarkStart w:id="210" w:name="_Toc31795"/>
-      <w:bookmarkStart w:id="211" w:name="_Toc10782"/>
-      <w:bookmarkStart w:id="212" w:name="_Toc17475"/>
-      <w:bookmarkStart w:id="213" w:name="_Toc1530"/>
+      <w:bookmarkStart w:id="213" w:name="_Toc17475"/>
+      <w:bookmarkStart w:id="214" w:name="_Toc10782"/>
+      <w:bookmarkStart w:id="215" w:name="_Toc31795"/>
+      <w:bookmarkStart w:id="216" w:name="_Toc1530"/>
       <w:r>
         <w:rPr>
           <w:rFonts w:hint="eastAsia"/>
@@ -9953,10 +9977,10 @@
         </w:rPr>
         <w:t>软件仓库</w:t>
       </w:r>
-      <w:bookmarkEnd w:id="210"/>
-      <w:bookmarkEnd w:id="211"/>
-      <w:bookmarkEnd w:id="212"/>
       <w:bookmarkEnd w:id="213"/>
+      <w:bookmarkEnd w:id="214"/>
+      <w:bookmarkEnd w:id="215"/>
+      <w:bookmarkEnd w:id="216"/>
     </w:p>
     <w:p>
       <w:pPr>
@@ -9972,9 +9996,9 @@
           <w:lang w:val="en-US" w:eastAsia="zh-CN"/>
         </w:rPr>
       </w:pPr>
-      <w:bookmarkStart w:id="214" w:name="_Toc14405"/>
-      <w:bookmarkStart w:id="215" w:name="_Toc1641"/>
-      <w:bookmarkStart w:id="216" w:name="_Toc10007"/>
+      <w:bookmarkStart w:id="217" w:name="_Toc1641"/>
+      <w:bookmarkStart w:id="218" w:name="_Toc14405"/>
+      <w:bookmarkStart w:id="219" w:name="_Toc10007"/>
       <w:r>
         <w:rPr>
           <w:rFonts w:hint="eastAsia"/>
@@ -9984,9 +10008,9 @@
         </w:rPr>
         <w:t>必备软件库管理</w:t>
       </w:r>
-      <w:bookmarkEnd w:id="214"/>
-      <w:bookmarkEnd w:id="215"/>
-      <w:bookmarkEnd w:id="216"/>
+      <w:bookmarkEnd w:id="217"/>
+      <w:bookmarkEnd w:id="218"/>
+      <w:bookmarkEnd w:id="219"/>
     </w:p>
     <w:p>
       <w:pPr>
@@ -10059,6 +10083,7 @@
     <w:p>
       <w:pPr>
         <w:numPr>
+          <w:ilvl w:val="0"/>
           <w:numId w:val="0"/>
         </w:numPr>
         <w:rPr>
@@ -10081,9 +10106,9 @@
           <w:lang w:val="en-US" w:eastAsia="zh-CN"/>
         </w:rPr>
       </w:pPr>
-      <w:bookmarkStart w:id="217" w:name="_Toc32592"/>
-      <w:bookmarkStart w:id="218" w:name="_Toc9337"/>
-      <w:bookmarkStart w:id="219" w:name="_Toc23063"/>
+      <w:bookmarkStart w:id="220" w:name="_Toc23063"/>
+      <w:bookmarkStart w:id="221" w:name="_Toc9337"/>
+      <w:bookmarkStart w:id="222" w:name="_Toc32592"/>
       <w:r>
         <w:rPr>
           <w:rFonts w:hint="eastAsia"/>
@@ -10093,9 +10118,9 @@
         </w:rPr>
         <w:t>办公软件库管理</w:t>
       </w:r>
-      <w:bookmarkEnd w:id="217"/>
-      <w:bookmarkEnd w:id="218"/>
-      <w:bookmarkEnd w:id="219"/>
+      <w:bookmarkEnd w:id="220"/>
+      <w:bookmarkEnd w:id="221"/>
+      <w:bookmarkEnd w:id="222"/>
     </w:p>
     <w:p>
       <w:pPr>
@@ -10168,6 +10193,7 @@
     <w:p>
       <w:pPr>
         <w:numPr>
+          <w:ilvl w:val="0"/>
           <w:numId w:val="0"/>
         </w:numPr>
         <w:rPr>
@@ -10190,9 +10216,9 @@
           <w:lang w:val="en-US" w:eastAsia="zh-CN"/>
         </w:rPr>
       </w:pPr>
-      <w:bookmarkStart w:id="220" w:name="_Toc16358"/>
-      <w:bookmarkStart w:id="221" w:name="_Toc18987"/>
-      <w:bookmarkStart w:id="222" w:name="_Toc31423"/>
+      <w:bookmarkStart w:id="223" w:name="_Toc31423"/>
+      <w:bookmarkStart w:id="224" w:name="_Toc18987"/>
+      <w:bookmarkStart w:id="225" w:name="_Toc16358"/>
       <w:r>
         <w:rPr>
           <w:rFonts w:hint="eastAsia"/>
@@ -10202,9 +10228,9 @@
         </w:rPr>
         <w:t>常用软件库管理</w:t>
       </w:r>
-      <w:bookmarkEnd w:id="220"/>
-      <w:bookmarkEnd w:id="221"/>
-      <w:bookmarkEnd w:id="222"/>
+      <w:bookmarkEnd w:id="223"/>
+      <w:bookmarkEnd w:id="224"/>
+      <w:bookmarkEnd w:id="225"/>
     </w:p>
     <w:p>
       <w:pPr>
@@ -10286,6 +10312,7 @@
     <w:p>
       <w:pPr>
         <w:numPr>
+          <w:ilvl w:val="0"/>
           <w:numId w:val="0"/>
         </w:numPr>
         <w:rPr>
@@ -10308,9 +10335,9 @@
           <w:lang w:val="en-US" w:eastAsia="zh-CN"/>
         </w:rPr>
       </w:pPr>
-      <w:bookmarkStart w:id="223" w:name="_Toc11792"/>
-      <w:bookmarkStart w:id="224" w:name="_Toc8566"/>
-      <w:bookmarkStart w:id="225" w:name="_Toc13754"/>
+      <w:bookmarkStart w:id="226" w:name="_Toc11792"/>
+      <w:bookmarkStart w:id="227" w:name="_Toc13754"/>
+      <w:bookmarkStart w:id="228" w:name="_Toc8566"/>
       <w:r>
         <w:rPr>
           <w:rFonts w:hint="eastAsia"/>
@@ -10320,9 +10347,9 @@
         </w:rPr>
         <w:t>软件配置管理</w:t>
       </w:r>
-      <w:bookmarkEnd w:id="223"/>
-      <w:bookmarkEnd w:id="224"/>
-      <w:bookmarkEnd w:id="225"/>
+      <w:bookmarkEnd w:id="226"/>
+      <w:bookmarkEnd w:id="227"/>
+      <w:bookmarkEnd w:id="228"/>
     </w:p>
     <w:p>
       <w:pPr>
@@ -10395,6 +10422,7 @@
     <w:p>
       <w:pPr>
         <w:numPr>
+          <w:ilvl w:val="0"/>
           <w:numId w:val="0"/>
         </w:numPr>
         <w:rPr>
@@ -10413,10 +10441,10 @@
           <w:lang w:val="en-US" w:eastAsia="zh-CN"/>
         </w:rPr>
       </w:pPr>
-      <w:bookmarkStart w:id="226" w:name="_Toc7602"/>
-      <w:bookmarkStart w:id="227" w:name="_Toc1972"/>
-      <w:bookmarkStart w:id="228" w:name="_Toc25391"/>
-      <w:bookmarkStart w:id="229" w:name="_Toc4130"/>
+      <w:bookmarkStart w:id="229" w:name="_Toc7602"/>
+      <w:bookmarkStart w:id="230" w:name="_Toc4130"/>
+      <w:bookmarkStart w:id="231" w:name="_Toc1972"/>
+      <w:bookmarkStart w:id="232" w:name="_Toc25391"/>
       <w:r>
         <w:rPr>
           <w:rFonts w:hint="eastAsia"/>
@@ -10426,10 +10454,10 @@
         </w:rPr>
         <w:t>共享管理</w:t>
       </w:r>
-      <w:bookmarkEnd w:id="226"/>
-      <w:bookmarkEnd w:id="227"/>
-      <w:bookmarkEnd w:id="228"/>
       <w:bookmarkEnd w:id="229"/>
+      <w:bookmarkEnd w:id="230"/>
+      <w:bookmarkEnd w:id="231"/>
+      <w:bookmarkEnd w:id="232"/>
     </w:p>
     <w:p>
       <w:pPr>
@@ -10445,9 +10473,9 @@
           <w:lang w:val="en-US" w:eastAsia="zh-CN"/>
         </w:rPr>
       </w:pPr>
-      <w:bookmarkStart w:id="230" w:name="_Toc12995"/>
-      <w:bookmarkStart w:id="231" w:name="_Toc9466"/>
-      <w:bookmarkStart w:id="232" w:name="_Toc30802"/>
+      <w:bookmarkStart w:id="233" w:name="_Toc30802"/>
+      <w:bookmarkStart w:id="234" w:name="_Toc12995"/>
+      <w:bookmarkStart w:id="235" w:name="_Toc9466"/>
       <w:r>
         <w:rPr>
           <w:rFonts w:hint="eastAsia"/>
@@ -10457,9 +10485,9 @@
         </w:rPr>
         <w:t>文件共享配置管理</w:t>
       </w:r>
-      <w:bookmarkEnd w:id="230"/>
-      <w:bookmarkEnd w:id="231"/>
-      <w:bookmarkEnd w:id="232"/>
+      <w:bookmarkEnd w:id="233"/>
+      <w:bookmarkEnd w:id="234"/>
+      <w:bookmarkEnd w:id="235"/>
     </w:p>
     <w:p>
       <w:pPr>
@@ -10560,7 +10588,7 @@
       </w:r>
       <w:r>
         <w:rPr>
-          <w:rStyle w:val="10"/>
+          <w:rStyle w:val="11"/>
           <w:rFonts w:hint="eastAsia" w:asciiTheme="minorHAnsi" w:hAnsiTheme="minorHAnsi" w:cstheme="minorBidi"/>
           <w:kern w:val="2"/>
           <w:sz w:val="21"/>
@@ -10621,7 +10649,7 @@
       </w:r>
       <w:r>
         <w:rPr>
-          <w:rStyle w:val="10"/>
+          <w:rStyle w:val="11"/>
           <w:rFonts w:hint="eastAsia" w:asciiTheme="minorHAnsi" w:hAnsiTheme="minorHAnsi" w:cstheme="minorBidi"/>
           <w:kern w:val="2"/>
           <w:sz w:val="21"/>
@@ -10654,6 +10682,7 @@
     <w:p>
       <w:pPr>
         <w:numPr>
+          <w:ilvl w:val="0"/>
           <w:numId w:val="0"/>
         </w:numPr>
         <w:rPr>
@@ -10672,10 +10701,10 @@
           <w:lang w:val="en-US" w:eastAsia="zh-CN"/>
         </w:rPr>
       </w:pPr>
-      <w:bookmarkStart w:id="233" w:name="_Toc1985"/>
-      <w:bookmarkStart w:id="234" w:name="_Toc29137"/>
-      <w:bookmarkStart w:id="235" w:name="_Toc23591"/>
-      <w:bookmarkStart w:id="236" w:name="_Toc19768"/>
+      <w:bookmarkStart w:id="236" w:name="_Toc1985"/>
+      <w:bookmarkStart w:id="237" w:name="_Toc23591"/>
+      <w:bookmarkStart w:id="238" w:name="_Toc29137"/>
+      <w:bookmarkStart w:id="239" w:name="_Toc19768"/>
       <w:r>
         <w:rPr>
           <w:rFonts w:hint="eastAsia"/>
@@ -10685,10 +10714,10 @@
         </w:rPr>
         <w:t>辅助工具管理</w:t>
       </w:r>
-      <w:bookmarkEnd w:id="233"/>
-      <w:bookmarkEnd w:id="234"/>
-      <w:bookmarkEnd w:id="235"/>
       <w:bookmarkEnd w:id="236"/>
+      <w:bookmarkEnd w:id="237"/>
+      <w:bookmarkEnd w:id="238"/>
+      <w:bookmarkEnd w:id="239"/>
     </w:p>
     <w:p>
       <w:pPr>
@@ -10704,9 +10733,9 @@
           <w:lang w:val="en-US" w:eastAsia="zh-CN"/>
         </w:rPr>
       </w:pPr>
-      <w:bookmarkStart w:id="237" w:name="_Toc19620"/>
-      <w:bookmarkStart w:id="238" w:name="_Toc13336"/>
-      <w:bookmarkStart w:id="239" w:name="_Toc2840"/>
+      <w:bookmarkStart w:id="240" w:name="_Toc19620"/>
+      <w:bookmarkStart w:id="241" w:name="_Toc13336"/>
+      <w:bookmarkStart w:id="242" w:name="_Toc2840"/>
       <w:r>
         <w:rPr>
           <w:rFonts w:hint="eastAsia"/>
@@ -10716,9 +10745,9 @@
         </w:rPr>
         <w:t>业务系统一键安装修复管理</w:t>
       </w:r>
-      <w:bookmarkEnd w:id="237"/>
-      <w:bookmarkEnd w:id="238"/>
-      <w:bookmarkEnd w:id="239"/>
+      <w:bookmarkEnd w:id="240"/>
+      <w:bookmarkEnd w:id="241"/>
+      <w:bookmarkEnd w:id="242"/>
     </w:p>
     <w:p>
       <w:pPr>
@@ -10791,6 +10820,7 @@
     <w:p>
       <w:pPr>
         <w:numPr>
+          <w:ilvl w:val="0"/>
           <w:numId w:val="0"/>
         </w:numPr>
         <w:rPr>
@@ -10811,11 +10841,11 @@
           <w:lang w:val="en-US" w:eastAsia="zh-CN"/>
         </w:rPr>
       </w:pPr>
-      <w:bookmarkStart w:id="240" w:name="_Toc26673"/>
-      <w:bookmarkStart w:id="241" w:name="_Toc9570"/>
-      <w:bookmarkStart w:id="242" w:name="_Toc19610"/>
-      <w:bookmarkStart w:id="243" w:name="_Toc22036"/>
-      <w:bookmarkStart w:id="244" w:name="_Toc11503"/>
+      <w:bookmarkStart w:id="243" w:name="_Toc19610"/>
+      <w:bookmarkStart w:id="244" w:name="_Toc26673"/>
+      <w:bookmarkStart w:id="245" w:name="_Toc11503"/>
+      <w:bookmarkStart w:id="246" w:name="_Toc9570"/>
+      <w:bookmarkStart w:id="247" w:name="_Toc22036"/>
       <w:r>
         <w:rPr>
           <w:rFonts w:hint="eastAsia"/>
@@ -10823,37 +10853,37 @@
         </w:rPr>
         <w:t>统计分析</w:t>
       </w:r>
-      <w:bookmarkEnd w:id="240"/>
-      <w:bookmarkEnd w:id="241"/>
-      <w:bookmarkEnd w:id="242"/>
       <w:bookmarkEnd w:id="243"/>
       <w:bookmarkEnd w:id="244"/>
-    </w:p>
-    <w:p>
-      <w:pPr>
-        <w:pStyle w:val="3"/>
-        <w:rPr>
-          <w:rFonts w:hint="eastAsia"/>
-          <w:b w:val="0"/>
-          <w:bCs/>
-          <w:lang w:val="en-US" w:eastAsia="zh-CN"/>
-        </w:rPr>
-      </w:pPr>
-      <w:bookmarkStart w:id="245" w:name="_Toc12935"/>
-      <w:bookmarkStart w:id="246" w:name="_Toc4667"/>
-      <w:bookmarkStart w:id="247" w:name="_Toc16753"/>
-      <w:r>
-        <w:rPr>
-          <w:rFonts w:hint="eastAsia"/>
-          <w:b w:val="0"/>
-          <w:bCs/>
-          <w:lang w:val="en-US" w:eastAsia="zh-CN"/>
-        </w:rPr>
-        <w:t>统计分析</w:t>
-      </w:r>
       <w:bookmarkEnd w:id="245"/>
       <w:bookmarkEnd w:id="246"/>
       <w:bookmarkEnd w:id="247"/>
+    </w:p>
+    <w:p>
+      <w:pPr>
+        <w:pStyle w:val="3"/>
+        <w:rPr>
+          <w:rFonts w:hint="eastAsia"/>
+          <w:b w:val="0"/>
+          <w:bCs/>
+          <w:lang w:val="en-US" w:eastAsia="zh-CN"/>
+        </w:rPr>
+      </w:pPr>
+      <w:bookmarkStart w:id="248" w:name="_Toc16753"/>
+      <w:bookmarkStart w:id="249" w:name="_Toc4667"/>
+      <w:bookmarkStart w:id="250" w:name="_Toc12935"/>
+      <w:r>
+        <w:rPr>
+          <w:rFonts w:hint="eastAsia"/>
+          <w:b w:val="0"/>
+          <w:bCs/>
+          <w:lang w:val="en-US" w:eastAsia="zh-CN"/>
+        </w:rPr>
+        <w:t>统计分析</w:t>
+      </w:r>
+      <w:bookmarkEnd w:id="248"/>
+      <w:bookmarkEnd w:id="249"/>
+      <w:bookmarkEnd w:id="250"/>
     </w:p>
     <w:p>
       <w:pPr>
@@ -10869,9 +10899,9 @@
           <w:lang w:val="en-US" w:eastAsia="zh-CN"/>
         </w:rPr>
       </w:pPr>
-      <w:bookmarkStart w:id="248" w:name="_Toc19668"/>
-      <w:bookmarkStart w:id="249" w:name="_Toc22737"/>
-      <w:bookmarkStart w:id="250" w:name="_Toc12423"/>
+      <w:bookmarkStart w:id="251" w:name="_Toc19668"/>
+      <w:bookmarkStart w:id="252" w:name="_Toc12423"/>
+      <w:bookmarkStart w:id="253" w:name="_Toc22737"/>
       <w:r>
         <w:rPr>
           <w:rFonts w:hint="eastAsia"/>
@@ -10881,9 +10911,9 @@
         </w:rPr>
         <w:t>统计分析</w:t>
       </w:r>
-      <w:bookmarkEnd w:id="248"/>
-      <w:bookmarkEnd w:id="249"/>
-      <w:bookmarkEnd w:id="250"/>
+      <w:bookmarkEnd w:id="251"/>
+      <w:bookmarkEnd w:id="252"/>
+      <w:bookmarkEnd w:id="253"/>
     </w:p>
     <w:p>
       <w:pPr>
@@ -10956,6 +10986,7 @@
     <w:p>
       <w:pPr>
         <w:numPr>
+          <w:ilvl w:val="0"/>
           <w:numId w:val="0"/>
         </w:numPr>
         <w:rPr>
@@ -11355,7 +11386,7 @@
     <w:lsdException w:unhideWhenUsed="0" w:uiPriority="0" w:semiHidden="0" w:name="index 9"/>
     <w:lsdException w:unhideWhenUsed="0" w:uiPriority="0" w:semiHidden="0" w:name="toc 1"/>
     <w:lsdException w:unhideWhenUsed="0" w:uiPriority="0" w:semiHidden="0" w:name="toc 2"/>
-    <w:lsdException w:unhideWhenUsed="0" w:uiPriority="0" w:semiHidden="0" w:name="toc 3"/>
+    <w:lsdException w:qFormat="1" w:unhideWhenUsed="0" w:uiPriority="0" w:semiHidden="0" w:name="toc 3"/>
     <w:lsdException w:unhideWhenUsed="0" w:uiPriority="0" w:semiHidden="0" w:name="toc 4"/>
     <w:lsdException w:unhideWhenUsed="0" w:uiPriority="0" w:semiHidden="0" w:name="toc 5"/>
     <w:lsdException w:unhideWhenUsed="0" w:uiPriority="0" w:semiHidden="0" w:name="toc 6"/>
@@ -11399,7 +11430,7 @@
     <w:lsdException w:qFormat="1" w:unhideWhenUsed="0" w:uiPriority="0" w:semiHidden="0" w:name="Title"/>
     <w:lsdException w:unhideWhenUsed="0" w:uiPriority="0" w:semiHidden="0" w:name="Closing"/>
     <w:lsdException w:unhideWhenUsed="0" w:uiPriority="0" w:semiHidden="0" w:name="Signature"/>
-    <w:lsdException w:unhideWhenUsed="0" w:uiPriority="0" w:name="Default Paragraph Font"/>
+    <w:lsdException w:qFormat="1" w:unhideWhenUsed="0" w:uiPriority="0" w:name="Default Paragraph Font"/>
     <w:lsdException w:unhideWhenUsed="0" w:uiPriority="0" w:semiHidden="0" w:name="Body Text"/>
     <w:lsdException w:unhideWhenUsed="0" w:uiPriority="0" w:semiHidden="0" w:name="Body Text Indent"/>
     <w:lsdException w:unhideWhenUsed="0" w:uiPriority="0" w:semiHidden="0" w:name="List Continue"/>
@@ -11622,7 +11653,7 @@
     <w:name w:val="heading 2"/>
     <w:basedOn w:val="1"/>
     <w:next w:val="1"/>
-    <w:link w:val="12"/>
+    <w:link w:val="13"/>
     <w:unhideWhenUsed/>
     <w:qFormat/>
     <w:uiPriority w:val="0"/>
@@ -11659,9 +11690,10 @@
   <w:style w:type="character" w:default="1" w:styleId="9">
     <w:name w:val="Default Paragraph Font"/>
     <w:semiHidden/>
+    <w:qFormat/>
     <w:uiPriority w:val="0"/>
   </w:style>
-  <w:style w:type="table" w:default="1" w:styleId="11">
+  <w:style w:type="table" w:default="1" w:styleId="12">
     <w:name w:val="Normal Table"/>
     <w:semiHidden/>
     <w:qFormat/>
@@ -11680,6 +11712,7 @@
     <w:name w:val="toc 3"/>
     <w:basedOn w:val="1"/>
     <w:next w:val="1"/>
+    <w:qFormat/>
     <w:uiPriority w:val="0"/>
     <w:pPr>
       <w:ind w:left="840" w:leftChars="400"/>
@@ -11734,6 +11767,15 @@
     </w:rPr>
   </w:style>
   <w:style w:type="character" w:styleId="10">
+    <w:name w:val="FollowedHyperlink"/>
+    <w:basedOn w:val="9"/>
+    <w:uiPriority w:val="0"/>
+    <w:rPr>
+      <w:color w:val="800080"/>
+      <w:u w:val="single"/>
+    </w:rPr>
+  </w:style>
+  <w:style w:type="character" w:styleId="11">
     <w:name w:val="Hyperlink"/>
     <w:basedOn w:val="9"/>
     <w:uiPriority w:val="0"/>
@@ -11742,9 +11784,10 @@
       <w:u w:val="single"/>
     </w:rPr>
   </w:style>
-  <w:style w:type="character" w:customStyle="1" w:styleId="12">
+  <w:style w:type="character" w:customStyle="1" w:styleId="13">
     <w:name w:val="标题 2 Char"/>
     <w:link w:val="3"/>
+    <w:qFormat/>
     <w:uiPriority w:val="0"/>
     <w:rPr>
       <w:rFonts w:ascii="Arial" w:hAnsi="Arial" w:eastAsia="黑体"/>
@@ -12007,7 +12050,6 @@
     </a:fmtScheme>
   </a:themeElements>
   <a:objectDefaults/>
-  <a:extraClrSchemeLst/>
 </a:theme>
 </file>
 

</xml_diff>